<commit_message>
update space race paper
</commit_message>
<xml_diff>
--- a/Science and Technology/edit/billionaire-space-race.docx
+++ b/Science and Technology/edit/billionaire-space-race.docx
@@ -258,7 +258,25 @@
         <w:rPr>
           <w:szCs w:val="20"/>
         </w:rPr>
-        <w:t>reached its peak—when</w:t>
+        <w:t>was at</w:t>
+      </w:r>
+      <w:r>
+        <w:rPr>
+          <w:szCs w:val="20"/>
+        </w:rPr>
+        <w:t xml:space="preserve"> its peak</w:t>
+      </w:r>
+      <w:r>
+        <w:rPr>
+          <w:szCs w:val="20"/>
+        </w:rPr>
+        <w:t xml:space="preserve">, </w:t>
+      </w:r>
+      <w:r>
+        <w:rPr>
+          <w:szCs w:val="20"/>
+        </w:rPr>
+        <w:t>when</w:t>
       </w:r>
       <w:r>
         <w:rPr>
@@ -270,7 +288,7 @@
         <w:rPr>
           <w:szCs w:val="20"/>
         </w:rPr>
-        <w:t>—</w:t>
+        <w:t xml:space="preserve">, </w:t>
       </w:r>
       <w:r>
         <w:rPr>
@@ -335,8 +353,16 @@
         <w:rPr>
           <w:szCs w:val="20"/>
         </w:rPr>
-        <w:t>I understand Sanders’s sentiment coming from science deniers. Like JFK said in his famous July 17, 1962</w:t>
-      </w:r>
+        <w:t xml:space="preserve">I understand Sanders’s sentiment coming from science deniers. Like JFK said in his famous July 17, </w:t>
+      </w:r>
+      <w:proofErr w:type="gramStart"/>
+      <w:r>
+        <w:rPr>
+          <w:szCs w:val="20"/>
+        </w:rPr>
+        <w:t>1962</w:t>
+      </w:r>
+      <w:proofErr w:type="gramEnd"/>
       <w:r>
         <w:rPr>
           <w:szCs w:val="20"/>
@@ -427,7 +453,21 @@
         <w:rPr>
           <w:szCs w:val="20"/>
         </w:rPr>
-        <w:t>, knowing how investments in science and technology have always reverberated through society,</w:t>
+        <w:t xml:space="preserve">, knowing how investments in science and technology </w:t>
+      </w:r>
+      <w:r>
+        <w:rPr>
+          <w:i/>
+          <w:iCs/>
+          <w:szCs w:val="20"/>
+        </w:rPr>
+        <w:t>always</w:t>
+      </w:r>
+      <w:r>
+        <w:rPr>
+          <w:szCs w:val="20"/>
+        </w:rPr>
+        <w:t xml:space="preserve"> reverberate through society,</w:t>
       </w:r>
       <w:r>
         <w:rPr>
@@ -465,69 +505,13 @@
         <w:rPr>
           <w:szCs w:val="20"/>
         </w:rPr>
-        <w:t>There’s a Carl Sagan quote I love, “These days, there seems to be nowhere left to explore. Victims of their very success, the explorers now, pretty much, stay home. Maybe it's a little early- maybe the time is not quite yet- but those other worlds, promising untold opportunities, beckon. Just now, there a great many matters that are pressing in on us that compete for the money it takes to send people to other worlds. Should we solve those problems first, or are they a reason for going? Our planet and our solar system are surrounded by a New World ocean: the depths of space. It is no more impassable than the last.”</w:t>
-      </w:r>
-    </w:p>
-    <w:p>
-      <w:pPr>
-        <w:rPr>
-          <w:szCs w:val="20"/>
-        </w:rPr>
-      </w:pPr>
-    </w:p>
-    <w:p>
-      <w:pPr>
-        <w:rPr>
-          <w:szCs w:val="20"/>
-        </w:rPr>
-      </w:pPr>
-      <w:r>
-        <w:rPr>
-          <w:szCs w:val="20"/>
-        </w:rPr>
-        <w:t>A</w:t>
-      </w:r>
-      <w:r>
-        <w:rPr>
-          <w:szCs w:val="20"/>
-        </w:rPr>
-        <w:t>s long as we can focus on more than one thing at once,</w:t>
-      </w:r>
-      <w:r>
-        <w:rPr>
-          <w:szCs w:val="20"/>
-        </w:rPr>
-        <w:t xml:space="preserve"> I think we should be a bit less </w:t>
-      </w:r>
-      <w:r>
-        <w:rPr>
-          <w:szCs w:val="20"/>
-        </w:rPr>
-        <w:t>complacent about the few agencies lef</w:t>
-      </w:r>
-      <w:r>
-        <w:rPr>
-          <w:szCs w:val="20"/>
-        </w:rPr>
-        <w:t xml:space="preserve">t </w:t>
-      </w:r>
-      <w:r>
-        <w:rPr>
-          <w:szCs w:val="20"/>
-        </w:rPr>
-        <w:t xml:space="preserve">that </w:t>
-      </w:r>
-      <w:r>
-        <w:rPr>
-          <w:szCs w:val="20"/>
-        </w:rPr>
-        <w:t xml:space="preserve">still </w:t>
-      </w:r>
-      <w:r>
-        <w:rPr>
-          <w:szCs w:val="20"/>
-        </w:rPr>
-        <w:t>give people something to be inspired by.</w:t>
+        <w:t xml:space="preserve">There’s a Carl Sagan quote I love, </w:t>
+      </w:r>
+      <w:r>
+        <w:rPr>
+          <w:szCs w:val="20"/>
+        </w:rPr>
+        <w:t>"Just now, there are a great many matters that are pressing in on us, that compete for the money it takes to send people to other worlds. Or are they a reason for going?"</w:t>
       </w:r>
     </w:p>
     <w:sectPr>

</xml_diff>

<commit_message>
typo in space race paper
</commit_message>
<xml_diff>
--- a/Science and Technology/edit/billionaire-space-race.docx
+++ b/Science and Technology/edit/billionaire-space-race.docx
@@ -7,9 +7,6 @@
         <w:pStyle w:val="Heading1"/>
       </w:pPr>
       <w:r>
-        <w:t>cd</w:t>
-      </w:r>
-      <w:r>
         <w:t xml:space="preserve">The </w:t>
       </w:r>
       <w:r>
@@ -273,7 +270,7 @@
         <w:rPr>
           <w:szCs w:val="20"/>
         </w:rPr>
-        <w:t xml:space="preserve">, </w:t>
+        <w:t>—</w:t>
       </w:r>
       <w:r>
         <w:rPr>
@@ -287,17 +284,25 @@
         </w:rPr>
         <w:t xml:space="preserve"> Armstrong and Aldrin took their first steps on the moon</w:t>
       </w:r>
-      <w:r>
-        <w:rPr>
-          <w:szCs w:val="20"/>
-        </w:rPr>
-        <w:t xml:space="preserve">, </w:t>
-      </w:r>
-      <w:r>
-        <w:rPr>
-          <w:szCs w:val="20"/>
-        </w:rPr>
-        <w:t>“only a lukewarm 53 percent of the public believed such a momentous historical occasion had been worth the cost.”</w:t>
+      <w:proofErr w:type="gramStart"/>
+      <w:r>
+        <w:rPr>
+          <w:szCs w:val="20"/>
+        </w:rPr>
+        <w:t>—</w:t>
+      </w:r>
+      <w:r>
+        <w:rPr>
+          <w:szCs w:val="20"/>
+        </w:rPr>
+        <w:t>“</w:t>
+      </w:r>
+      <w:proofErr w:type="gramEnd"/>
+      <w:r>
+        <w:rPr>
+          <w:szCs w:val="20"/>
+        </w:rPr>
+        <w:t>only a lukewarm 53 percent of the public believed such a momentous historical occasion had been worth the cost.”</w:t>
       </w:r>
       <w:r>
         <w:rPr>
@@ -356,8 +361,16 @@
         <w:rPr>
           <w:szCs w:val="20"/>
         </w:rPr>
-        <w:t>I understand Sanders’s sentiment coming from science deniers. Like JFK said in his famous July 17, 1962</w:t>
-      </w:r>
+        <w:t xml:space="preserve">I understand Sanders’s sentiment coming from science deniers. Like JFK said in his famous July 17, </w:t>
+      </w:r>
+      <w:proofErr w:type="gramStart"/>
+      <w:r>
+        <w:rPr>
+          <w:szCs w:val="20"/>
+        </w:rPr>
+        <w:t>1962</w:t>
+      </w:r>
+      <w:proofErr w:type="gramEnd"/>
       <w:r>
         <w:rPr>
           <w:szCs w:val="20"/>

</xml_diff>